<commit_message>
Terminar Lab15 y agregar conclusión
</commit_message>
<xml_diff>
--- a/BD/Lab15 investigación.docx
+++ b/BD/Lab15 investigación.docx
@@ -310,63 +310,45 @@
               <w:rPr>
                 <w:lang w:val="es-ES"/>
               </w:rPr>
-              <w:t>RAM: 2</w:t>
-            </w:r>
-            <w:r>
-              <w:rPr>
-                <w:lang w:val="es-ES"/>
-              </w:rPr>
-              <w:t>GB</w:t>
-            </w:r>
-          </w:p>
-          <w:p>
-            <w:pPr>
-              <w:pStyle w:val="ListParagraph"/>
-              <w:numPr>
-                <w:ilvl w:val="0"/>
-                <w:numId w:val="2"/>
-              </w:numPr>
-              <w:ind w:left="165" w:hanging="142"/>
-              <w:rPr>
-                <w:lang w:val="es-ES"/>
-              </w:rPr>
-            </w:pPr>
-            <w:r>
-              <w:rPr>
-                <w:lang w:val="es-ES"/>
-              </w:rPr>
-              <w:t xml:space="preserve">Espacio: </w:t>
-            </w:r>
-            <w:r>
-              <w:rPr>
-                <w:lang w:val="es-ES"/>
-              </w:rPr>
-              <w:t>500 – 800 MB</w:t>
-            </w:r>
-          </w:p>
-          <w:p>
-            <w:pPr>
-              <w:pStyle w:val="ListParagraph"/>
-              <w:numPr>
-                <w:ilvl w:val="0"/>
-                <w:numId w:val="2"/>
-              </w:numPr>
-              <w:ind w:left="165" w:hanging="142"/>
-              <w:rPr>
-                <w:lang w:val="es-ES"/>
-              </w:rPr>
-            </w:pPr>
-            <w:r>
-              <w:rPr>
-                <w:lang w:val="es-ES"/>
-              </w:rPr>
-              <w:t>Procesador: 2</w:t>
-            </w:r>
-            <w:r>
-              <w:rPr>
-                <w:lang w:val="es-ES"/>
-              </w:rPr>
-              <w:t xml:space="preserve"> GHz</w:t>
+              <w:t>RAM: 2GB</w:t>
+            </w:r>
+          </w:p>
+          <w:p>
+            <w:pPr>
+              <w:pStyle w:val="ListParagraph"/>
+              <w:numPr>
+                <w:ilvl w:val="0"/>
+                <w:numId w:val="2"/>
+              </w:numPr>
+              <w:ind w:left="165" w:hanging="142"/>
+              <w:rPr>
+                <w:lang w:val="es-ES"/>
+              </w:rPr>
+            </w:pPr>
+            <w:r>
+              <w:rPr>
+                <w:lang w:val="es-ES"/>
+              </w:rPr>
+              <w:t>Espacio: 500 – 800 MB</w:t>
+            </w:r>
+          </w:p>
+          <w:p>
+            <w:pPr>
+              <w:pStyle w:val="ListParagraph"/>
+              <w:numPr>
+                <w:ilvl w:val="0"/>
+                <w:numId w:val="2"/>
+              </w:numPr>
+              <w:ind w:left="165" w:hanging="142"/>
+              <w:rPr>
+                <w:lang w:val="es-ES"/>
+              </w:rPr>
+            </w:pPr>
+            <w:r>
+              <w:rPr>
+                <w:lang w:val="es-ES"/>
+              </w:rPr>
+              <w:t>Procesador: 2 GHz</w:t>
             </w:r>
           </w:p>
           <w:p>
@@ -397,56 +379,26 @@
               <w:rPr>
                 <w:lang w:val="es-ES"/>
               </w:rPr>
-              <w:t>RAM: 8</w:t>
-            </w:r>
-            <w:r>
-              <w:rPr>
-                <w:lang w:val="es-ES"/>
-              </w:rPr>
-              <w:t>GB</w:t>
-            </w:r>
-          </w:p>
-          <w:p>
-            <w:pPr>
-              <w:pStyle w:val="ListParagraph"/>
-              <w:numPr>
-                <w:ilvl w:val="0"/>
-                <w:numId w:val="2"/>
-              </w:numPr>
-              <w:ind w:left="165" w:hanging="142"/>
-              <w:rPr>
-                <w:lang w:val="es-ES"/>
-              </w:rPr>
-            </w:pPr>
-            <w:r>
-              <w:rPr>
-                <w:lang w:val="es-ES"/>
-              </w:rPr>
-              <w:t xml:space="preserve">Espacio: </w:t>
-            </w:r>
-            <w:r>
-              <w:rPr>
-                <w:lang w:val="es-ES"/>
-              </w:rPr>
-              <w:t>200</w:t>
-            </w:r>
-            <w:r>
-              <w:rPr>
-                <w:lang w:val="es-ES"/>
-              </w:rPr>
-              <w:t xml:space="preserve"> –</w:t>
-            </w:r>
-            <w:r>
-              <w:rPr>
-                <w:lang w:val="es-ES"/>
-              </w:rPr>
-              <w:t xml:space="preserve"> 5</w:t>
-            </w:r>
-            <w:r>
-              <w:rPr>
-                <w:lang w:val="es-ES"/>
-              </w:rPr>
-              <w:t>00 MB</w:t>
+              <w:t>RAM: 8GB</w:t>
+            </w:r>
+          </w:p>
+          <w:p>
+            <w:pPr>
+              <w:pStyle w:val="ListParagraph"/>
+              <w:numPr>
+                <w:ilvl w:val="0"/>
+                <w:numId w:val="2"/>
+              </w:numPr>
+              <w:ind w:left="165" w:hanging="142"/>
+              <w:rPr>
+                <w:lang w:val="es-ES"/>
+              </w:rPr>
+            </w:pPr>
+            <w:r>
+              <w:rPr>
+                <w:lang w:val="es-ES"/>
+              </w:rPr>
+              <w:t>Espacio: 200 – 500 MB</w:t>
             </w:r>
           </w:p>
         </w:tc>
@@ -869,19 +821,7 @@
               <w:rPr>
                 <w:lang w:val="es-ES"/>
               </w:rPr>
-              <w:t xml:space="preserve">Estándar </w:t>
-            </w:r>
-            <w:r>
-              <w:rPr>
-                <w:lang w:val="es-ES"/>
-              </w:rPr>
-              <w:t xml:space="preserve">2,000 </w:t>
-            </w:r>
-            <w:r>
-              <w:rPr>
-                <w:lang w:val="es-ES"/>
-              </w:rPr>
-              <w:t>USD.</w:t>
+              <w:t>Estándar 2,000 USD.</w:t>
             </w:r>
           </w:p>
           <w:p>
@@ -1466,8 +1406,6 @@
               </w:rPr>
               <w:t>Los documentos no pueden ser mayores a 16MB.</w:t>
             </w:r>
-            <w:bookmarkStart w:id="0" w:name="_GoBack"/>
-            <w:bookmarkEnd w:id="0"/>
           </w:p>
           <w:p>
             <w:pPr>
@@ -1599,7 +1537,83 @@
           <w:lang w:val="es-ES"/>
         </w:rPr>
       </w:pPr>
-      <w:hyperlink r:id="rId5" w:history="1">
+    </w:p>
+    <w:p>
+      <w:pPr>
+        <w:rPr>
+          <w:b/>
+          <w:lang w:val="es-ES"/>
+        </w:rPr>
+      </w:pPr>
+      <w:r>
+        <w:rPr>
+          <w:b/>
+          <w:lang w:val="es-ES"/>
+        </w:rPr>
+        <w:t>Conclusión:</w:t>
+      </w:r>
+    </w:p>
+    <w:p>
+      <w:pPr>
+        <w:rPr>
+          <w:b/>
+          <w:lang w:val="es-ES"/>
+        </w:rPr>
+      </w:pPr>
+    </w:p>
+    <w:p>
+      <w:pPr>
+        <w:jc w:val="both"/>
+        <w:rPr>
+          <w:lang w:val="es-ES"/>
+        </w:rPr>
+      </w:pPr>
+      <w:r>
+        <w:rPr>
+          <w:lang w:val="es-ES"/>
+        </w:rPr>
+        <w:t>Con la actividad me alcanzo a dar cuenta que existen muchas alternativas en el mercado. Sin embargo también observo que el acceso a esta tecnología suele involucrar una inversión que pudiera aparecer importante para algunas compañías. Lo que si es cierto es que a pesar de su costo, me queda claro que este tipo de tecnologías son necesarias para el correcto desarrollo de los negocios.</w:t>
+      </w:r>
+      <w:bookmarkStart w:id="0" w:name="_GoBack"/>
+      <w:bookmarkEnd w:id="0"/>
+    </w:p>
+    <w:p>
+      <w:pPr>
+        <w:rPr>
+          <w:b/>
+          <w:lang w:val="es-ES"/>
+        </w:rPr>
+      </w:pPr>
+    </w:p>
+    <w:p>
+      <w:pPr>
+        <w:rPr>
+          <w:b/>
+          <w:lang w:val="es-ES"/>
+        </w:rPr>
+      </w:pPr>
+      <w:r>
+        <w:rPr>
+          <w:b/>
+          <w:lang w:val="es-ES"/>
+        </w:rPr>
+        <w:t>Referencias:</w:t>
+      </w:r>
+    </w:p>
+    <w:p>
+      <w:pPr>
+        <w:rPr>
+          <w:lang w:val="es-ES"/>
+        </w:rPr>
+      </w:pPr>
+    </w:p>
+    <w:p>
+      <w:pPr>
+        <w:rPr>
+          <w:lang w:val="es-ES"/>
+        </w:rPr>
+      </w:pPr>
+      <w:hyperlink r:id="rId5" w:anchor="CHDHGGFE" w:history="1">
         <w:r>
           <w:rPr>
             <w:rStyle w:val="Hyperlink"/>
@@ -1621,21 +1635,7 @@
             <w:rStyle w:val="Hyperlink"/>
             <w:lang w:val="es-ES"/>
           </w:rPr>
-          <w:t>https://www.statista.com/statistics/809750/wor</w:t>
-        </w:r>
-        <w:r>
-          <w:rPr>
-            <w:rStyle w:val="Hyperlink"/>
-            <w:lang w:val="es-ES"/>
-          </w:rPr>
-          <w:t>l</w:t>
-        </w:r>
-        <w:r>
-          <w:rPr>
-            <w:rStyle w:val="Hyperlink"/>
-            <w:lang w:val="es-ES"/>
-          </w:rPr>
-          <w:t>dwide-popularity-ranking-database-management-systems/</w:t>
+          <w:t>https://www.statista.com/statistics/809750/worldwide-popularity-ranking-database-management-systems/</w:t>
         </w:r>
       </w:hyperlink>
     </w:p>
@@ -1757,7 +1757,7 @@
           <w:lang w:val="es-ES"/>
         </w:rPr>
       </w:pPr>
-      <w:hyperlink r:id="rId14" w:history="1">
+      <w:hyperlink r:id="rId14" w:anchor="software-requirements" w:history="1">
         <w:r>
           <w:rPr>
             <w:rStyle w:val="Hyperlink"/>

</xml_diff>